<commit_message>
Sólo reporte con diagrama actualizado y comments
</commit_message>
<xml_diff>
--- a/Reporte Practica 2 - Raúl Méndez .docx
+++ b/Reporte Practica 2 - Raúl Méndez .docx
@@ -161,23 +161,13 @@
         </w:rPr>
         <w:t>Pr</w:t>
       </w:r>
-      <w:proofErr w:type="spellStart"/>
       <w:r>
         <w:rPr>
           <w:sz w:val="24"/>
           <w:szCs w:val="24"/>
           <w:lang w:val="x-none"/>
         </w:rPr>
-        <w:t>áctica</w:t>
-      </w:r>
-      <w:proofErr w:type="spellEnd"/>
-      <w:r>
-        <w:rPr>
-          <w:sz w:val="24"/>
-          <w:szCs w:val="24"/>
-          <w:lang w:val="x-none"/>
-        </w:rPr>
-        <w:t xml:space="preserve"> 3</w:t>
+        <w:t>áctica 3</w:t>
       </w:r>
     </w:p>
     <w:p>
@@ -210,7 +200,6 @@
         <w:rPr>
           <w:sz w:val="24"/>
           <w:szCs w:val="24"/>
-          <w:lang w:val="es-MX"/>
         </w:rPr>
       </w:pPr>
       <w:r>
@@ -219,25 +208,7 @@
           <w:szCs w:val="24"/>
           <w:lang w:val="x-none"/>
         </w:rPr>
-        <w:t>3/</w:t>
-      </w:r>
-      <w:proofErr w:type="spellStart"/>
-      <w:r>
-        <w:rPr>
-          <w:sz w:val="24"/>
-          <w:szCs w:val="24"/>
-          <w:lang w:val="x-none"/>
-        </w:rPr>
-        <w:t>junio</w:t>
-      </w:r>
-      <w:proofErr w:type="spellEnd"/>
-      <w:r>
-        <w:rPr>
-          <w:sz w:val="24"/>
-          <w:szCs w:val="24"/>
-          <w:lang w:val="x-none"/>
-        </w:rPr>
-        <w:t>/2019</w:t>
+        <w:t>3/junio/2019</w:t>
       </w:r>
     </w:p>
     <w:p>
@@ -247,18 +218,14 @@
         <w:jc w:val="both"/>
         <w:rPr>
           <w:b/>
-          <w:lang w:val="es-MX"/>
-        </w:rPr>
-      </w:pPr>
-    </w:p>
-    <w:p>
-      <w:pPr>
-        <w:pStyle w:val="BodyText"/>
-        <w:spacing w:line="360" w:lineRule="auto"/>
-        <w:jc w:val="both"/>
-        <w:rPr>
-          <w:lang w:val="es-MX"/>
-        </w:rPr>
+        </w:rPr>
+      </w:pPr>
+    </w:p>
+    <w:p>
+      <w:pPr>
+        <w:pStyle w:val="BodyText"/>
+        <w:spacing w:line="360" w:lineRule="auto"/>
+        <w:jc w:val="both"/>
       </w:pPr>
     </w:p>
     <w:p>
@@ -349,6 +316,7 @@
       <w:r>
         <w:rPr>
           <w:b/>
+          <w:noProof/>
         </w:rPr>
         <w:drawing>
           <wp:inline distT="0" distB="0" distL="0" distR="0" wp14:anchorId="2E93CA80" wp14:editId="7C9F9D33">
@@ -539,20 +507,23 @@
       <w:r>
         <w:rPr>
           <w:b/>
+          <w:noProof/>
+          <w:sz w:val="24"/>
+          <w:szCs w:val="24"/>
         </w:rPr>
         <w:drawing>
-          <wp:anchor distT="0" distB="0" distL="114300" distR="114300" simplePos="0" relativeHeight="251661312" behindDoc="1" locked="0" layoutInCell="1" allowOverlap="1" wp14:anchorId="327A86F8" wp14:editId="4345E5EA">
+          <wp:anchor distT="0" distB="0" distL="114300" distR="114300" simplePos="0" relativeHeight="251658752" behindDoc="1" locked="0" layoutInCell="1" allowOverlap="1" wp14:anchorId="145A529A" wp14:editId="64FC86A9">
             <wp:simplePos x="0" y="0"/>
             <wp:positionH relativeFrom="column">
-              <wp:posOffset>-1175931</wp:posOffset>
+              <wp:posOffset>-995680</wp:posOffset>
             </wp:positionH>
             <wp:positionV relativeFrom="paragraph">
-              <wp:posOffset>351927</wp:posOffset>
+              <wp:posOffset>481330</wp:posOffset>
             </wp:positionV>
-            <wp:extent cx="8297767" cy="2792627"/>
+            <wp:extent cx="7886700" cy="3753831"/>
             <wp:effectExtent l="0" t="0" r="0" b="0"/>
             <wp:wrapNone/>
-            <wp:docPr id="47" name="Picture 47"/>
+            <wp:docPr id="3" name="Picture 3" descr="\\Mac\Google Drive\ITESO\Ingeniería en Sistemas Computacionales\Arquitectura\Práctica 2 - Raúl Méndez\Diagrama P2.png"/>
             <wp:cNvGraphicFramePr>
               <a:graphicFrameLocks xmlns:a="http://schemas.openxmlformats.org/drawingml/2006/main" noChangeAspect="1"/>
             </wp:cNvGraphicFramePr>
@@ -560,37 +531,44 @@
               <a:graphicData uri="http://schemas.openxmlformats.org/drawingml/2006/picture">
                 <pic:pic xmlns:pic="http://schemas.openxmlformats.org/drawingml/2006/picture">
                   <pic:nvPicPr>
-                    <pic:cNvPr id="1" name=""/>
-                    <pic:cNvPicPr/>
+                    <pic:cNvPr id="0" name="Picture 1" descr="\\Mac\Google Drive\ITESO\Ingeniería en Sistemas Computacionales\Arquitectura\Práctica 2 - Raúl Méndez\Diagrama P2.png"/>
+                    <pic:cNvPicPr>
+                      <a:picLocks noChangeAspect="1" noChangeArrowheads="1"/>
+                    </pic:cNvPicPr>
                   </pic:nvPicPr>
                   <pic:blipFill>
-                    <a:blip r:embed="rId8">
+                    <a:blip r:embed="rId8" cstate="print">
                       <a:extLst>
                         <a:ext uri="{28A0092B-C50C-407E-A947-70E740481C1C}">
                           <a14:useLocalDpi xmlns:a14="http://schemas.microsoft.com/office/drawing/2010/main" val="0"/>
                         </a:ext>
                       </a:extLst>
                     </a:blip>
+                    <a:srcRect/>
                     <a:stretch>
                       <a:fillRect/>
                     </a:stretch>
                   </pic:blipFill>
-                  <pic:spPr>
+                  <pic:spPr bwMode="auto">
                     <a:xfrm>
                       <a:off x="0" y="0"/>
-                      <a:ext cx="8297767" cy="2792627"/>
+                      <a:ext cx="7886700" cy="3753831"/>
                     </a:xfrm>
                     <a:prstGeom prst="rect">
                       <a:avLst/>
                     </a:prstGeom>
+                    <a:noFill/>
+                    <a:ln>
+                      <a:noFill/>
+                    </a:ln>
                   </pic:spPr>
                 </pic:pic>
               </a:graphicData>
             </a:graphic>
-            <wp14:sizeRelH relativeFrom="page">
+            <wp14:sizeRelH relativeFrom="margin">
               <wp14:pctWidth>0</wp14:pctWidth>
             </wp14:sizeRelH>
-            <wp14:sizeRelV relativeFrom="page">
+            <wp14:sizeRelV relativeFrom="margin">
               <wp14:pctHeight>0</wp14:pctHeight>
             </wp14:sizeRelV>
           </wp:anchor>
@@ -602,7 +580,41 @@
           <w:sz w:val="24"/>
           <w:szCs w:val="24"/>
         </w:rPr>
-        <w:t>Feel free to look at the full-sized pdf included in the files</w:t>
+        <w:t xml:space="preserve">Feel free to look at the full-sized pdf </w:t>
+      </w:r>
+      <w:r>
+        <w:rPr>
+          <w:bCs/>
+          <w:sz w:val="24"/>
+          <w:szCs w:val="24"/>
+        </w:rPr>
+        <w:t>as well as png files</w:t>
+      </w:r>
+      <w:bookmarkStart w:id="0" w:name="_GoBack"/>
+      <w:bookmarkEnd w:id="0"/>
+      <w:r>
+        <w:rPr>
+          <w:bCs/>
+          <w:sz w:val="24"/>
+          <w:szCs w:val="24"/>
+        </w:rPr>
+        <w:t xml:space="preserve"> </w:t>
+      </w:r>
+      <w:r>
+        <w:rPr>
+          <w:bCs/>
+          <w:sz w:val="24"/>
+          <w:szCs w:val="24"/>
+        </w:rPr>
+        <w:t xml:space="preserve">included in </w:t>
+      </w:r>
+      <w:r>
+        <w:rPr>
+          <w:bCs/>
+          <w:sz w:val="24"/>
+          <w:szCs w:val="24"/>
+        </w:rPr>
+        <w:t>the archive/zip</w:t>
       </w:r>
     </w:p>
     <w:p>
@@ -727,6 +739,7 @@
       </w:pPr>
       <w:r>
         <w:rPr>
+          <w:noProof/>
           <w:position w:val="3"/>
         </w:rPr>
         <w:drawing>
@@ -798,52 +811,19 @@
         <w:t>the</w:t>
       </w:r>
       <w:r>
-        <w:t xml:space="preserve"> specific </w:t>
-      </w:r>
-      <w:proofErr w:type="spellStart"/>
-      <w:r>
-        <w:t>localparam</w:t>
-      </w:r>
-      <w:proofErr w:type="spellEnd"/>
-      <w:r>
-        <w:t xml:space="preserve"> for each instruction that was implemented and </w:t>
-      </w:r>
-      <w:r>
-        <w:t xml:space="preserve">set cases for each instruction. In each case the </w:t>
-      </w:r>
-      <w:proofErr w:type="spellStart"/>
-      <w:r>
-        <w:t>ALUResult</w:t>
-      </w:r>
-      <w:proofErr w:type="spellEnd"/>
-      <w:r>
-        <w:t xml:space="preserve"> obtains a different result from the operation specified by the instruction.</w:t>
+        <w:t xml:space="preserve"> specific localparam for each instruction that was implemented and set cases for each instruction. In each case the ALUResult obtains a different result from the operation specified by the instruction.</w:t>
       </w:r>
       <w:r>
         <w:t xml:space="preserve"> I</w:t>
       </w:r>
       <w:r>
-        <w:t xml:space="preserve"> also added a new input</w:t>
-      </w:r>
-      <w:r>
-        <w:t xml:space="preserve"> called “</w:t>
-      </w:r>
-      <w:proofErr w:type="spellStart"/>
-      <w:r>
-        <w:t>Shamt</w:t>
-      </w:r>
-      <w:proofErr w:type="spellEnd"/>
-      <w:r>
-        <w:t xml:space="preserve">” </w:t>
+        <w:t xml:space="preserve"> also added a new input called “Shamt” </w:t>
       </w:r>
       <w:r>
         <w:t xml:space="preserve">(shift amount) </w:t>
       </w:r>
       <w:r>
-        <w:t>for the SRL an</w:t>
-      </w:r>
-      <w:r>
-        <w:t>d SLL instructions.</w:t>
+        <w:t>for the SRL and SLL instructions.</w:t>
       </w:r>
     </w:p>
     <w:p>
@@ -862,6 +842,7 @@
       </w:pPr>
       <w:r>
         <w:rPr>
+          <w:noProof/>
           <w:position w:val="3"/>
           <w:sz w:val="24"/>
           <w:szCs w:val="24"/>
@@ -902,8 +883,6 @@
           </wp:inline>
         </w:drawing>
       </w:r>
-      <w:bookmarkStart w:id="0" w:name="_GoBack"/>
-      <w:bookmarkEnd w:id="0"/>
     </w:p>
     <w:p>
       <w:pPr>
@@ -924,18 +903,8 @@
           <w:szCs w:val="24"/>
         </w:rPr>
         <w:lastRenderedPageBreak/>
-        <w:t xml:space="preserve">ALU </w:t>
-      </w:r>
-      <w:proofErr w:type="spellStart"/>
-      <w:r>
-        <w:rPr>
-          <w:i/>
-          <w:sz w:val="24"/>
-          <w:szCs w:val="24"/>
-        </w:rPr>
-        <w:t>Control.v</w:t>
-      </w:r>
-      <w:proofErr w:type="spellEnd"/>
+        <w:t>ALU Control.v</w:t>
+      </w:r>
     </w:p>
     <w:p>
       <w:pPr>
@@ -945,23 +914,7 @@
         <w:jc w:val="both"/>
       </w:pPr>
       <w:r>
-        <w:t xml:space="preserve">This module contains </w:t>
-      </w:r>
-      <w:proofErr w:type="gramStart"/>
-      <w:r>
-        <w:t>an</w:t>
-      </w:r>
-      <w:proofErr w:type="gramEnd"/>
-      <w:r>
-        <w:t xml:space="preserve"> specific </w:t>
-      </w:r>
-      <w:proofErr w:type="spellStart"/>
-      <w:r>
-        <w:t>localparam</w:t>
-      </w:r>
-      <w:proofErr w:type="spellEnd"/>
-      <w:r>
-        <w:t xml:space="preserve"> for each R-Type and I-Type instruction and each param contains an specific opcode which was taken from the </w:t>
+        <w:t xml:space="preserve">This module contains an specific localparam for each R-Type and I-Type instruction and each param contains an specific opcode which was taken from the </w:t>
       </w:r>
       <w:r>
         <w:t>MIPS</w:t>
@@ -973,10 +926,7 @@
         <w:t xml:space="preserve">´ </w:t>
       </w:r>
       <w:r>
-        <w:t>Green Card</w:t>
-      </w:r>
-      <w:r>
-        <w:t>.</w:t>
+        <w:t>Green Card.</w:t>
       </w:r>
     </w:p>
     <w:p>
@@ -990,10 +940,7 @@
         <w:t>I</w:t>
       </w:r>
       <w:r>
-        <w:t xml:space="preserve"> added new cases in the selector for the implemented i</w:t>
-      </w:r>
-      <w:r>
-        <w:t xml:space="preserve">nstructions and </w:t>
+        <w:t xml:space="preserve"> added new cases in the selector for the implemented instructions and </w:t>
       </w:r>
       <w:r>
         <w:rPr>
@@ -1008,29 +955,13 @@
         <w:t xml:space="preserve"> </w:t>
       </w:r>
       <w:r>
-        <w:t xml:space="preserve">instruction has its own </w:t>
-      </w:r>
-      <w:proofErr w:type="spellStart"/>
-      <w:r>
-        <w:t>ALUControlValue</w:t>
-      </w:r>
-      <w:proofErr w:type="spellEnd"/>
-      <w:r>
-        <w:t xml:space="preserve"> that was </w:t>
+        <w:t xml:space="preserve">instruction has its own ALUControlValue that was </w:t>
       </w:r>
       <w:r>
         <w:t xml:space="preserve">arbitrarily </w:t>
       </w:r>
       <w:r>
-        <w:t xml:space="preserve">specified in </w:t>
-      </w:r>
-      <w:proofErr w:type="spellStart"/>
-      <w:r>
-        <w:t>Alu.v</w:t>
-      </w:r>
-      <w:proofErr w:type="spellEnd"/>
-      <w:r>
-        <w:t xml:space="preserve"> module as </w:t>
+        <w:t xml:space="preserve">specified in Alu.v module as </w:t>
       </w:r>
       <w:r>
         <w:rPr>
@@ -1038,13 +969,8 @@
         </w:rPr>
         <w:t xml:space="preserve">a </w:t>
       </w:r>
-      <w:proofErr w:type="spellStart"/>
-      <w:r>
-        <w:t>localparam</w:t>
-      </w:r>
-      <w:proofErr w:type="spellEnd"/>
-      <w:r>
-        <w:t>.</w:t>
+      <w:r>
+        <w:t>localparam.</w:t>
       </w:r>
     </w:p>
     <w:p>
@@ -1070,6 +996,7 @@
       </w:pPr>
       <w:r>
         <w:rPr>
+          <w:noProof/>
           <w:sz w:val="24"/>
           <w:szCs w:val="24"/>
         </w:rPr>
@@ -1111,6 +1038,7 @@
       </w:r>
       <w:r>
         <w:rPr>
+          <w:noProof/>
           <w:sz w:val="24"/>
           <w:szCs w:val="24"/>
         </w:rPr>
@@ -1161,7 +1089,6 @@
           <w:szCs w:val="24"/>
         </w:rPr>
       </w:pPr>
-      <w:proofErr w:type="spellStart"/>
       <w:r>
         <w:rPr>
           <w:sz w:val="24"/>
@@ -1170,7 +1097,6 @@
         <w:lastRenderedPageBreak/>
         <w:t>Control.v</w:t>
       </w:r>
-      <w:proofErr w:type="spellEnd"/>
     </w:p>
     <w:p>
       <w:pPr>
@@ -1186,15 +1112,7 @@
         <w:t>I</w:t>
       </w:r>
       <w:r>
-        <w:t xml:space="preserve"> added new </w:t>
-      </w:r>
-      <w:proofErr w:type="spellStart"/>
-      <w:r>
-        <w:t>localparams</w:t>
-      </w:r>
-      <w:proofErr w:type="spellEnd"/>
-      <w:r>
-        <w:t xml:space="preserve"> for each implemented instruction </w:t>
+        <w:t xml:space="preserve"> added new localparams for each implemented instruction </w:t>
       </w:r>
       <w:r>
         <w:rPr>
@@ -1203,18 +1121,7 @@
         <w:t xml:space="preserve">and </w:t>
       </w:r>
       <w:r>
-        <w:t xml:space="preserve">each </w:t>
-      </w:r>
-      <w:proofErr w:type="spellStart"/>
-      <w:r>
-        <w:t>localparam</w:t>
-      </w:r>
-      <w:proofErr w:type="spellEnd"/>
-      <w:r>
-        <w:t xml:space="preserve"> is the OPCODE of the i</w:t>
-      </w:r>
-      <w:r>
-        <w:t>nstruction.</w:t>
+        <w:t>each localparam is the OPCODE of the instruction.</w:t>
       </w:r>
     </w:p>
     <w:p>
@@ -1231,6 +1138,9 @@
         <w:jc w:val="both"/>
       </w:pPr>
       <w:r>
+        <w:rPr>
+          <w:noProof/>
+        </w:rPr>
         <w:drawing>
           <wp:inline distT="0" distB="0" distL="0" distR="0" wp14:anchorId="378DE81E" wp14:editId="2DAE5495">
             <wp:extent cx="2940908" cy="1172877"/>
@@ -1286,15 +1196,7 @@
         <w:t xml:space="preserve">I </w:t>
       </w:r>
       <w:r>
-        <w:t xml:space="preserve">added new </w:t>
-      </w:r>
-      <w:proofErr w:type="spellStart"/>
-      <w:r>
-        <w:t>ControlValues</w:t>
-      </w:r>
-      <w:proofErr w:type="spellEnd"/>
-      <w:r>
-        <w:t xml:space="preserve"> for each instruction, this control values are the ones that specify the actions that the processor will be doing for each one of </w:t>
+        <w:t xml:space="preserve">added new ControlValues for each instruction, this control values are the ones that specify the actions that the processor will be doing for each one of </w:t>
       </w:r>
       <w:r>
         <w:rPr>
@@ -1313,6 +1215,9 @@
         <w:jc w:val="both"/>
       </w:pPr>
       <w:r>
+        <w:rPr>
+          <w:noProof/>
+        </w:rPr>
         <w:drawing>
           <wp:inline distT="0" distB="0" distL="0" distR="0" wp14:anchorId="164010A1" wp14:editId="657780FF">
             <wp:extent cx="3521676" cy="1506959"/>
@@ -1365,10 +1270,7 @@
         <w:jc w:val="both"/>
       </w:pPr>
       <w:r>
-        <w:t>Each bit of the control value has it</w:t>
-      </w:r>
-      <w:r>
-        <w:t>s own meaning and it is specified in this part of the module.</w:t>
+        <w:t>Each bit of the control value has its own meaning and it is specified in this part of the module.</w:t>
       </w:r>
     </w:p>
     <w:p>
@@ -1385,6 +1287,9 @@
         <w:jc w:val="both"/>
       </w:pPr>
       <w:r>
+        <w:rPr>
+          <w:noProof/>
+        </w:rPr>
         <w:drawing>
           <wp:inline distT="0" distB="0" distL="0" distR="0" wp14:anchorId="607451E6" wp14:editId="5BB42292">
             <wp:extent cx="3027406" cy="1279996"/>
@@ -1447,7 +1352,6 @@
           <w:szCs w:val="24"/>
         </w:rPr>
       </w:pPr>
-      <w:proofErr w:type="spellStart"/>
       <w:r>
         <w:rPr>
           <w:sz w:val="24"/>
@@ -1456,7 +1360,6 @@
         <w:lastRenderedPageBreak/>
         <w:t>MIPS_Processor.v</w:t>
       </w:r>
-      <w:proofErr w:type="spellEnd"/>
     </w:p>
     <w:p>
       <w:pPr>
@@ -1472,30 +1375,13 @@
         <w:t>I</w:t>
       </w:r>
       <w:r>
-        <w:t xml:space="preserve"> added all the new wire</w:t>
-      </w:r>
-      <w:r>
-        <w:t xml:space="preserve">s that </w:t>
+        <w:t xml:space="preserve"> added all the new wires that </w:t>
       </w:r>
       <w:r>
         <w:t>I</w:t>
       </w:r>
       <w:r>
-        <w:t xml:space="preserve"> n</w:t>
-      </w:r>
-      <w:r>
-        <w:t xml:space="preserve">eeded to connect </w:t>
-      </w:r>
-      <w:proofErr w:type="gramStart"/>
-      <w:r>
-        <w:t xml:space="preserve">the </w:t>
-      </w:r>
-      <w:r>
-        <w:t>each</w:t>
-      </w:r>
-      <w:proofErr w:type="gramEnd"/>
-      <w:r>
-        <w:t xml:space="preserve"> module </w:t>
+        <w:t xml:space="preserve"> needed to connect the each module </w:t>
       </w:r>
       <w:r>
         <w:t xml:space="preserve">correctly </w:t>
@@ -1511,6 +1397,9 @@
         <w:jc w:val="both"/>
       </w:pPr>
       <w:r>
+        <w:rPr>
+          <w:noProof/>
+        </w:rPr>
         <w:drawing>
           <wp:inline distT="0" distB="0" distL="0" distR="0" wp14:anchorId="4FE67FEA" wp14:editId="4C98EA4F">
             <wp:extent cx="2178513" cy="1359243"/>
@@ -1578,10 +1467,7 @@
         <w:t>I</w:t>
       </w:r>
       <w:r>
-        <w:t xml:space="preserve"> also instanti</w:t>
-      </w:r>
-      <w:r>
-        <w:t>ate</w:t>
+        <w:t xml:space="preserve"> also instantiate</w:t>
       </w:r>
       <w:r>
         <w:t>d</w:t>
@@ -1626,6 +1512,9 @@
         <w:jc w:val="both"/>
       </w:pPr>
       <w:r>
+        <w:rPr>
+          <w:noProof/>
+        </w:rPr>
         <w:drawing>
           <wp:inline distT="0" distB="0" distL="0" distR="0" wp14:anchorId="7A8057BB" wp14:editId="4EC5F4D0">
             <wp:extent cx="2551670" cy="1284926"/>
@@ -1678,43 +1567,19 @@
         <w:jc w:val="both"/>
       </w:pPr>
       <w:r>
-        <w:t xml:space="preserve">In the </w:t>
-      </w:r>
-      <w:proofErr w:type="spellStart"/>
-      <w:r>
-        <w:t>AritmethicLogicalUnit</w:t>
-      </w:r>
-      <w:proofErr w:type="spellEnd"/>
-      <w:r>
-        <w:t xml:space="preserve"> </w:t>
+        <w:t xml:space="preserve">In the AritmethicLogicalUnit </w:t>
       </w:r>
       <w:r>
         <w:t>I</w:t>
       </w:r>
       <w:r>
-        <w:t xml:space="preserve"> connected </w:t>
-      </w:r>
-      <w:proofErr w:type="spellStart"/>
-      <w:r>
-        <w:t>shamt</w:t>
-      </w:r>
-      <w:proofErr w:type="spellEnd"/>
-      <w:r>
-        <w:t xml:space="preserve"> to the new input </w:t>
+        <w:t xml:space="preserve"> connected shamt to the new input </w:t>
       </w:r>
       <w:r>
         <w:t xml:space="preserve">was </w:t>
       </w:r>
       <w:r>
-        <w:t xml:space="preserve">added in </w:t>
-      </w:r>
-      <w:proofErr w:type="spellStart"/>
-      <w:r>
-        <w:t>Alu.v</w:t>
-      </w:r>
-      <w:proofErr w:type="spellEnd"/>
-      <w:r>
-        <w:t xml:space="preserve"> module for the SLL and SRL instructions.</w:t>
+        <w:t>added in Alu.v module for the SLL and SRL instructions.</w:t>
       </w:r>
     </w:p>
     <w:p>
@@ -1724,6 +1589,9 @@
         <w:jc w:val="both"/>
       </w:pPr>
       <w:r>
+        <w:rPr>
+          <w:noProof/>
+        </w:rPr>
         <w:drawing>
           <wp:inline distT="0" distB="0" distL="0" distR="0" wp14:anchorId="7099D8F4" wp14:editId="3733B6B9">
             <wp:extent cx="3008870" cy="771996"/>
@@ -1791,10 +1659,7 @@
         <w:t>I</w:t>
       </w:r>
       <w:r>
-        <w:t xml:space="preserve"> assigned two new cables for the Program Counter in case of a BEQ or a BNE instr</w:t>
-      </w:r>
-      <w:r>
-        <w:t>uction.</w:t>
+        <w:t xml:space="preserve"> assigned two new cables for the Program Counter in case of a BEQ or a BNE instruction.</w:t>
       </w:r>
     </w:p>
     <w:p>
@@ -1811,6 +1676,9 @@
         <w:jc w:val="both"/>
       </w:pPr>
       <w:r>
+        <w:rPr>
+          <w:noProof/>
+        </w:rPr>
         <w:drawing>
           <wp:inline distT="0" distB="0" distL="0" distR="0" wp14:anchorId="5CBDE92B" wp14:editId="3F85B27A">
             <wp:extent cx="5892800" cy="537845"/>
@@ -1897,6 +1765,9 @@
         <w:jc w:val="both"/>
       </w:pPr>
       <w:r>
+        <w:rPr>
+          <w:noProof/>
+        </w:rPr>
         <w:drawing>
           <wp:inline distT="0" distB="0" distL="0" distR="0" wp14:anchorId="5B274667" wp14:editId="79D0D933">
             <wp:extent cx="3535088" cy="1044146"/>
@@ -1976,6 +1847,9 @@
         <w:jc w:val="both"/>
       </w:pPr>
       <w:r>
+        <w:rPr>
+          <w:noProof/>
+        </w:rPr>
         <w:drawing>
           <wp:inline distT="0" distB="0" distL="0" distR="0" wp14:anchorId="471430BB" wp14:editId="1B022B5F">
             <wp:extent cx="1773195" cy="871043"/>
@@ -2045,6 +1919,9 @@
         <w:jc w:val="both"/>
       </w:pPr>
       <w:r>
+        <w:rPr>
+          <w:noProof/>
+        </w:rPr>
         <w:drawing>
           <wp:inline distT="0" distB="0" distL="0" distR="0" wp14:anchorId="03F0985F" wp14:editId="657BE371">
             <wp:extent cx="2063579" cy="986929"/>
@@ -2109,15 +1986,7 @@
         <w:t xml:space="preserve">I </w:t>
       </w:r>
       <w:r>
-        <w:t>also added this MUX called “</w:t>
-      </w:r>
-      <w:proofErr w:type="spellStart"/>
-      <w:r>
-        <w:t>MUX_ForWriteRegister</w:t>
-      </w:r>
-      <w:proofErr w:type="spellEnd"/>
-      <w:r>
-        <w:t xml:space="preserve"> when the fetching instruction is a JAL.</w:t>
+        <w:t>also added this MUX called “MUX_ForWriteRegister when the fetching instruction is a JAL.</w:t>
       </w:r>
     </w:p>
     <w:p>
@@ -2134,6 +2003,9 @@
         <w:jc w:val="both"/>
       </w:pPr>
       <w:r>
+        <w:rPr>
+          <w:noProof/>
+        </w:rPr>
         <w:drawing>
           <wp:inline distT="0" distB="0" distL="0" distR="0" wp14:anchorId="75217CEF" wp14:editId="1E8B5AB1">
             <wp:extent cx="2631989" cy="1180363"/>
@@ -2193,15 +2065,7 @@
         <w:jc w:val="both"/>
       </w:pPr>
       <w:r>
-        <w:t xml:space="preserve">New MUX for the </w:t>
-      </w:r>
-      <w:proofErr w:type="spellStart"/>
-      <w:r>
-        <w:t>WriteData</w:t>
-      </w:r>
-      <w:proofErr w:type="spellEnd"/>
-      <w:r>
-        <w:t xml:space="preserve"> signal</w:t>
+        <w:t>New MUX for the WriteData signal</w:t>
       </w:r>
     </w:p>
     <w:p>
@@ -2218,6 +2082,9 @@
         <w:jc w:val="both"/>
       </w:pPr>
       <w:r>
+        <w:rPr>
+          <w:noProof/>
+        </w:rPr>
         <w:drawing>
           <wp:inline distT="0" distB="0" distL="0" distR="0" wp14:anchorId="1CAF94AC" wp14:editId="39C361CB">
             <wp:extent cx="2267465" cy="796101"/>
@@ -2279,7 +2146,6 @@
           <w:szCs w:val="24"/>
         </w:rPr>
       </w:pPr>
-      <w:proofErr w:type="spellStart"/>
       <w:r>
         <w:rPr>
           <w:sz w:val="24"/>
@@ -2287,7 +2153,6 @@
         </w:rPr>
         <w:t>DataMemory.v</w:t>
       </w:r>
-      <w:proofErr w:type="spellEnd"/>
     </w:p>
     <w:p>
       <w:pPr>
@@ -2324,6 +2189,9 @@
         <w:jc w:val="both"/>
       </w:pPr>
       <w:r>
+        <w:rPr>
+          <w:noProof/>
+        </w:rPr>
         <w:drawing>
           <wp:inline distT="0" distB="0" distL="0" distR="0" wp14:anchorId="78C95868" wp14:editId="60FA3093">
             <wp:extent cx="3861487" cy="2945215"/>
@@ -2389,22 +2257,13 @@
           <w:szCs w:val="24"/>
         </w:rPr>
       </w:pPr>
-      <w:proofErr w:type="spellStart"/>
       <w:r>
         <w:rPr>
           <w:sz w:val="24"/>
           <w:szCs w:val="24"/>
         </w:rPr>
         <w:lastRenderedPageBreak/>
-        <w:t>ModelSim</w:t>
-      </w:r>
-      <w:proofErr w:type="spellEnd"/>
-      <w:r>
-        <w:rPr>
-          <w:sz w:val="24"/>
-          <w:szCs w:val="24"/>
-        </w:rPr>
-        <w:t xml:space="preserve"> MIPS</w:t>
+        <w:t>ModelSim MIPS</w:t>
       </w:r>
       <w:r>
         <w:rPr>
@@ -2438,6 +2297,7 @@
       </w:pPr>
       <w:r>
         <w:rPr>
+          <w:noProof/>
           <w:sz w:val="24"/>
           <w:szCs w:val="24"/>
           <w:lang w:val="es-MX"/>
@@ -2492,45 +2352,7 @@
         <w:rPr>
           <w:bCs/>
         </w:rPr>
-        <w:t xml:space="preserve">The </w:t>
-      </w:r>
-      <w:proofErr w:type="spellStart"/>
-      <w:r>
-        <w:rPr>
-          <w:bCs/>
-        </w:rPr>
-        <w:t>ps</w:t>
-      </w:r>
-      <w:proofErr w:type="spellEnd"/>
-      <w:r>
-        <w:rPr>
-          <w:bCs/>
-        </w:rPr>
-        <w:t xml:space="preserve"> pointer/line is marked at precisely the moment/cycle where the disk with disk #</w:t>
-      </w:r>
-      <w:r>
-        <w:rPr>
-          <w:bCs/>
-        </w:rPr>
-        <w:t>3</w:t>
-      </w:r>
-      <w:r>
-        <w:rPr>
-          <w:bCs/>
-        </w:rPr>
-        <w:t xml:space="preserve"> would be placed at its </w:t>
-      </w:r>
-      <w:r>
-        <w:rPr>
-          <w:bCs/>
-        </w:rPr>
-        <w:t xml:space="preserve">initial tower A </w:t>
-      </w:r>
-      <w:r>
-        <w:rPr>
-          <w:bCs/>
-        </w:rPr>
-        <w:t xml:space="preserve">position. </w:t>
+        <w:t xml:space="preserve">The ps pointer/line is marked at precisely the moment/cycle where the disk with disk #3 would be placed at its initial tower A position. </w:t>
       </w:r>
     </w:p>
     <w:p>
@@ -2568,6 +2390,7 @@
         <w:rPr>
           <w:b w:val="0"/>
           <w:bCs w:val="0"/>
+          <w:noProof/>
           <w:sz w:val="24"/>
           <w:szCs w:val="24"/>
         </w:rPr>
@@ -2622,45 +2445,7 @@
         <w:rPr>
           <w:bCs/>
         </w:rPr>
-        <w:t xml:space="preserve">The </w:t>
-      </w:r>
-      <w:proofErr w:type="spellStart"/>
-      <w:r>
-        <w:rPr>
-          <w:bCs/>
-        </w:rPr>
-        <w:t>ps</w:t>
-      </w:r>
-      <w:proofErr w:type="spellEnd"/>
-      <w:r>
-        <w:rPr>
-          <w:bCs/>
-        </w:rPr>
-        <w:t xml:space="preserve"> pointer/line is marked at precisely the moment/cycle where the disk with disk #</w:t>
-      </w:r>
-      <w:r>
-        <w:rPr>
-          <w:bCs/>
-        </w:rPr>
-        <w:t>2</w:t>
-      </w:r>
-      <w:r>
-        <w:rPr>
-          <w:bCs/>
-        </w:rPr>
-        <w:t xml:space="preserve"> would be placed at its </w:t>
-      </w:r>
-      <w:r>
-        <w:rPr>
-          <w:bCs/>
-        </w:rPr>
-        <w:t>mid-process tower B</w:t>
-      </w:r>
-      <w:r>
-        <w:rPr>
-          <w:bCs/>
-        </w:rPr>
-        <w:t xml:space="preserve"> position. </w:t>
+        <w:t xml:space="preserve">The ps pointer/line is marked at precisely the moment/cycle where the disk with disk #2 would be placed at its mid-process tower B position. </w:t>
       </w:r>
     </w:p>
     <w:p>
@@ -2691,6 +2476,7 @@
       <w:r>
         <w:rPr>
           <w:b/>
+          <w:noProof/>
         </w:rPr>
         <w:lastRenderedPageBreak/>
         <w:drawing>
@@ -2743,21 +2529,7 @@
         <w:rPr>
           <w:bCs/>
         </w:rPr>
-        <w:t xml:space="preserve">The </w:t>
-      </w:r>
-      <w:proofErr w:type="spellStart"/>
-      <w:r>
-        <w:rPr>
-          <w:bCs/>
-        </w:rPr>
-        <w:t>ps</w:t>
-      </w:r>
-      <w:proofErr w:type="spellEnd"/>
-      <w:r>
-        <w:rPr>
-          <w:bCs/>
-        </w:rPr>
-        <w:t xml:space="preserve"> pointer/line is marked at precisely the moment/cycle where the disk with disk #1 would be placed at its final </w:t>
+        <w:t xml:space="preserve">The ps pointer/line is marked at precisely the moment/cycle where the disk with disk #1 would be placed at its final </w:t>
       </w:r>
       <w:r>
         <w:rPr>
@@ -2811,21 +2583,7 @@
         <w:rPr>
           <w:bCs/>
         </w:rPr>
-        <w:t xml:space="preserve">, as well as to run the simulation yourself on </w:t>
-      </w:r>
-      <w:proofErr w:type="spellStart"/>
-      <w:r>
-        <w:rPr>
-          <w:bCs/>
-        </w:rPr>
-        <w:t>ModelSim</w:t>
-      </w:r>
-      <w:proofErr w:type="spellEnd"/>
-      <w:r>
-        <w:rPr>
-          <w:bCs/>
-        </w:rPr>
-        <w:t xml:space="preserve"> (files included).</w:t>
+        <w:t>, as well as to run the simulation yourself on ModelSim (files included).</w:t>
       </w:r>
     </w:p>
     <w:p>
@@ -3006,49 +2764,7 @@
           <w:sz w:val="24"/>
         </w:rPr>
         <w:tab/>
-        <w:t xml:space="preserve">The </w:t>
-      </w:r>
-      <w:proofErr w:type="spellStart"/>
-      <w:r>
-        <w:rPr>
-          <w:sz w:val="24"/>
-        </w:rPr>
-        <w:t>loadDisks</w:t>
-      </w:r>
-      <w:proofErr w:type="spellEnd"/>
-      <w:r>
-        <w:rPr>
-          <w:sz w:val="24"/>
-        </w:rPr>
-        <w:t xml:space="preserve"> function or subroutine would then begin to load each and every disk onto its respective space or place on tower A/origin tower until the </w:t>
-      </w:r>
-      <w:proofErr w:type="gramStart"/>
-      <w:r>
-        <w:rPr>
-          <w:sz w:val="24"/>
-        </w:rPr>
-        <w:t>amount</w:t>
-      </w:r>
-      <w:proofErr w:type="gramEnd"/>
-      <w:r>
-        <w:rPr>
-          <w:sz w:val="24"/>
-        </w:rPr>
-        <w:t xml:space="preserve"> of disks are complete. And then it would proceed to call the </w:t>
-      </w:r>
-      <w:proofErr w:type="spellStart"/>
-      <w:r>
-        <w:rPr>
-          <w:sz w:val="24"/>
-        </w:rPr>
-        <w:t>HanoiTower</w:t>
-      </w:r>
-      <w:proofErr w:type="spellEnd"/>
-      <w:r>
-        <w:rPr>
-          <w:sz w:val="24"/>
-        </w:rPr>
-        <w:t xml:space="preserve"> function for the first time, which would initially allocate the memory necessary to store the ra registry onto the top stack position. </w:t>
+        <w:t xml:space="preserve">The loadDisks function or subroutine would then begin to load each and every disk onto its respective space or place on tower A/origin tower until the amount of disks are complete. And then it would proceed to call the HanoiTower function for the first time, which would initially allocate the memory necessary to store the ra registry onto the top stack position. </w:t>
       </w:r>
     </w:p>
     <w:p>
@@ -3081,35 +2797,7 @@
         </w:rPr>
         <w:lastRenderedPageBreak/>
         <w:tab/>
-        <w:t xml:space="preserve">The process would loop in and out of the steps, unwinding and then rewinding when its ready to swap the disks to their respective next tower, step by step, all by switching the auxiliary tower accordingly. Once the algorithms </w:t>
-      </w:r>
-      <w:proofErr w:type="gramStart"/>
-      <w:r>
-        <w:rPr>
-          <w:sz w:val="24"/>
-        </w:rPr>
-        <w:t>takes</w:t>
-      </w:r>
-      <w:proofErr w:type="gramEnd"/>
-      <w:r>
-        <w:rPr>
-          <w:sz w:val="24"/>
-        </w:rPr>
-        <w:t xml:space="preserve"> us to the last step or to the top of the rewinding process, it would put the last disk onto its final place and finally it would restore the size of the </w:t>
-      </w:r>
-      <w:proofErr w:type="spellStart"/>
-      <w:r>
-        <w:rPr>
-          <w:sz w:val="24"/>
-        </w:rPr>
-        <w:t>sp</w:t>
-      </w:r>
-      <w:proofErr w:type="spellEnd"/>
-      <w:r>
-        <w:rPr>
-          <w:sz w:val="24"/>
-        </w:rPr>
-        <w:t xml:space="preserve"> as well as s0 to finally be done with the process.</w:t>
+        <w:t>The process would loop in and out of the steps, unwinding and then rewinding when its ready to swap the disks to their respective next tower, step by step, all by switching the auxiliary tower accordingly. Once the algorithms takes us to the last step or to the top of the rewinding process, it would put the last disk onto its final place and finally it would restore the size of the sp as well as s0 to finally be done with the process.</w:t>
       </w:r>
     </w:p>
     <w:p>

</xml_diff>